<commit_message>
Added scripts to detect smiles, bull bodies, pedestrians & cars
</commit_message>
<xml_diff>
--- a/Project Submission.docx
+++ b/Project Submission.docx
@@ -52,6 +52,8 @@
       <w:pPr>
         <w:spacing w:after="0"/>
         <w:rPr>
+          <w:rStyle w:val="Hyperlink"/>
+          <w:u w:val="none"/>
           <w:lang w:val="en-US"/>
         </w:rPr>
       </w:pPr>
@@ -79,6 +81,15 @@
           <w:lang w:val="en-US"/>
         </w:rPr>
       </w:pPr>
+    </w:p>
+    <w:p>
+      <w:pPr>
+        <w:spacing w:after="0"/>
+        <w:rPr>
+          <w:rStyle w:val="Hyperlink"/>
+          <w:lang w:val="en-US"/>
+        </w:rPr>
+      </w:pPr>
       <w:r>
         <w:rPr>
           <w:lang w:val="en-US"/>
@@ -107,47 +118,14 @@
       <w:pPr>
         <w:spacing w:after="0"/>
         <w:rPr>
-          <w:b/>
-          <w:bCs/>
-          <w:u w:val="single"/>
-          <w:lang w:val="en-US"/>
-        </w:rPr>
-      </w:pPr>
-      <w:r>
-        <w:rPr>
-          <w:b/>
-          <w:bCs/>
-          <w:u w:val="single"/>
-          <w:lang w:val="en-US"/>
-        </w:rPr>
-        <w:t>Videos:</w:t>
-      </w:r>
-    </w:p>
-    <w:p>
-      <w:pPr>
-        <w:spacing w:after="0"/>
-        <w:rPr>
-          <w:rStyle w:val="Hyperlink"/>
-          <w:lang w:val="en-US"/>
-        </w:rPr>
-      </w:pPr>
-      <w:r>
-        <w:rPr>
-          <w:lang w:val="en-US"/>
-        </w:rPr>
-        <w:t>Cars on highway video</w:t>
-      </w:r>
-      <w:r>
-        <w:rPr>
-          <w:lang w:val="en-US"/>
-        </w:rPr>
-        <w:t xml:space="preserve"> (cars.mp4)</w:t>
-      </w:r>
-      <w:r>
-        <w:rPr>
-          <w:lang w:val="en-US"/>
-        </w:rPr>
-        <w:t xml:space="preserve">: </w:t>
+          <w:lang w:val="en-US"/>
+        </w:rPr>
+      </w:pPr>
+      <w:r>
+        <w:rPr>
+          <w:lang w:val="en-US"/>
+        </w:rPr>
+        <w:t xml:space="preserve">Brooklyn Nine Nine (b991.JPG):  </w:t>
       </w:r>
       <w:hyperlink r:id="rId6" w:history="1">
         <w:r>
@@ -155,23 +133,237 @@
             <w:rStyle w:val="Hyperlink"/>
             <w:lang w:val="en-US"/>
           </w:rPr>
-          <w:t>https://pixabay.com/videos/traffic-car-highway-street-272</w:t>
+          <w:t>https://www.tvinsider.com/949404/brooklyn-nine-nine-police-brutality-season-8-storyline/</w:t>
         </w:r>
+      </w:hyperlink>
+    </w:p>
+    <w:p>
+      <w:pPr>
+        <w:spacing w:after="0"/>
+        <w:rPr>
+          <w:lang w:val="en-US"/>
+        </w:rPr>
+      </w:pPr>
+    </w:p>
+    <w:p>
+      <w:pPr>
+        <w:spacing w:after="0"/>
+        <w:rPr>
+          <w:lang w:val="en-US"/>
+        </w:rPr>
+      </w:pPr>
+      <w:r>
+        <w:rPr>
+          <w:lang w:val="en-US"/>
+        </w:rPr>
+        <w:t>Brooklyn Nine Nine (b99</w:t>
+      </w:r>
+      <w:r>
+        <w:rPr>
+          <w:lang w:val="en-US"/>
+        </w:rPr>
+        <w:t>2</w:t>
+      </w:r>
+      <w:r>
+        <w:rPr>
+          <w:lang w:val="en-US"/>
+        </w:rPr>
+        <w:t>.JPG):</w:t>
+      </w:r>
+      <w:r>
+        <w:rPr>
+          <w:lang w:val="en-US"/>
+        </w:rPr>
+        <w:t xml:space="preserve"> </w:t>
+      </w:r>
+      <w:hyperlink r:id="rId7" w:history="1">
         <w:r>
           <w:rPr>
             <w:rStyle w:val="Hyperlink"/>
             <w:lang w:val="en-US"/>
           </w:rPr>
-          <w:t>6</w:t>
+          <w:t>https://www.tvinsider.com/949404/brooklyn-nine-nine-police-brutality-season-8-storyline/</w:t>
         </w:r>
+      </w:hyperlink>
+    </w:p>
+    <w:p>
+      <w:pPr>
+        <w:spacing w:after="0"/>
+        <w:rPr>
+          <w:lang w:val="en-US"/>
+        </w:rPr>
+      </w:pPr>
+    </w:p>
+    <w:p>
+      <w:pPr>
+        <w:spacing w:after="0"/>
+        <w:rPr>
+          <w:lang w:val="en-US"/>
+        </w:rPr>
+      </w:pPr>
+      <w:r>
+        <w:rPr>
+          <w:lang w:val="en-US"/>
+        </w:rPr>
+        <w:t xml:space="preserve">Post Malone (post.JPG): </w:t>
+      </w:r>
+      <w:hyperlink r:id="rId8" w:history="1">
         <w:r>
           <w:rPr>
             <w:rStyle w:val="Hyperlink"/>
             <w:lang w:val="en-US"/>
           </w:rPr>
-          <w:t>0/</w:t>
+          <w:t>https://www.pinterest.ie/pin/389631805266435293/?amp_client_id=CLIENT_ID%28_%29&amp;mweb_unauth_id=&amp;amp_url=https%3A%2F%2Fwww.pinterest.com%2Famp%2Fpin%2F389631805266435293%2F&amp;amp_expand=true</w:t>
         </w:r>
       </w:hyperlink>
+    </w:p>
+    <w:p>
+      <w:pPr>
+        <w:spacing w:after="0"/>
+        <w:rPr>
+          <w:lang w:val="en-US"/>
+        </w:rPr>
+      </w:pPr>
+    </w:p>
+    <w:p>
+      <w:pPr>
+        <w:spacing w:after="0"/>
+        <w:rPr>
+          <w:lang w:val="en-US"/>
+        </w:rPr>
+      </w:pPr>
+      <w:r>
+        <w:rPr>
+          <w:lang w:val="en-US"/>
+        </w:rPr>
+        <w:t xml:space="preserve">Tommy Shelby (tommy.JPG): </w:t>
+      </w:r>
+      <w:hyperlink r:id="rId9" w:history="1">
+        <w:r>
+          <w:rPr>
+            <w:rStyle w:val="Hyperlink"/>
+            <w:lang w:val="en-US"/>
+          </w:rPr>
+          <w:t>https://nyla-hurst.blogspot.com/2021/04/tommy-shelby-peaky-blinders-wallpaper.html</w:t>
+        </w:r>
+      </w:hyperlink>
+    </w:p>
+    <w:p>
+      <w:pPr>
+        <w:spacing w:after="0"/>
+        <w:rPr>
+          <w:lang w:val="en-US"/>
+        </w:rPr>
+      </w:pPr>
+    </w:p>
+    <w:p>
+      <w:pPr>
+        <w:spacing w:after="0"/>
+        <w:rPr>
+          <w:lang w:val="en-US"/>
+        </w:rPr>
+      </w:pPr>
+    </w:p>
+    <w:p>
+      <w:pPr>
+        <w:spacing w:after="0"/>
+        <w:rPr>
+          <w:b/>
+          <w:bCs/>
+          <w:u w:val="single"/>
+          <w:lang w:val="en-US"/>
+        </w:rPr>
+      </w:pPr>
+      <w:r>
+        <w:rPr>
+          <w:b/>
+          <w:bCs/>
+          <w:u w:val="single"/>
+          <w:lang w:val="en-US"/>
+        </w:rPr>
+        <w:t>Videos:</w:t>
+      </w:r>
+    </w:p>
+    <w:p>
+      <w:pPr>
+        <w:spacing w:after="0"/>
+        <w:rPr>
+          <w:rStyle w:val="Hyperlink"/>
+          <w:lang w:val="en-US"/>
+        </w:rPr>
+      </w:pPr>
+      <w:r>
+        <w:rPr>
+          <w:lang w:val="en-US"/>
+        </w:rPr>
+        <w:t>Cars on highway video</w:t>
+      </w:r>
+      <w:r>
+        <w:rPr>
+          <w:lang w:val="en-US"/>
+        </w:rPr>
+        <w:t xml:space="preserve"> (cars.mp4)</w:t>
+      </w:r>
+      <w:r>
+        <w:rPr>
+          <w:lang w:val="en-US"/>
+        </w:rPr>
+        <w:t xml:space="preserve">: </w:t>
+      </w:r>
+      <w:hyperlink r:id="rId10" w:history="1">
+        <w:r>
+          <w:rPr>
+            <w:rStyle w:val="Hyperlink"/>
+            <w:lang w:val="en-US"/>
+          </w:rPr>
+          <w:t>https://pixabay.com/videos/traffic-car-highway-street-27260/</w:t>
+        </w:r>
+      </w:hyperlink>
+    </w:p>
+    <w:p>
+      <w:pPr>
+        <w:spacing w:after="0"/>
+        <w:rPr>
+          <w:rStyle w:val="Hyperlink"/>
+          <w:u w:val="none"/>
+          <w:lang w:val="en-US"/>
+        </w:rPr>
+      </w:pPr>
+      <w:r>
+        <w:rPr>
+          <w:rStyle w:val="Hyperlink"/>
+          <w:color w:val="000000" w:themeColor="text1"/>
+          <w:u w:val="none"/>
+          <w:lang w:val="en-US"/>
+        </w:rPr>
+        <w:t>Pedestrians:</w:t>
+      </w:r>
+      <w:r>
+        <w:rPr>
+          <w:rStyle w:val="Hyperlink"/>
+          <w:color w:val="000000" w:themeColor="text1"/>
+          <w:u w:val="none"/>
+          <w:lang w:val="en-US"/>
+        </w:rPr>
+        <w:t xml:space="preserve"> (pesestrains.mp4):</w:t>
+      </w:r>
+      <w:r>
+        <w:rPr>
+          <w:rStyle w:val="Hyperlink"/>
+          <w:color w:val="000000" w:themeColor="text1"/>
+          <w:u w:val="none"/>
+          <w:lang w:val="en-US"/>
+        </w:rPr>
+        <w:t xml:space="preserve"> </w:t>
+      </w:r>
+      <w:r>
+        <w:rPr>
+          <w:rStyle w:val="Hyperlink"/>
+          <w:u w:val="none"/>
+          <w:lang w:val="en-US"/>
+        </w:rPr>
+        <w:t>https://www.pexels.com/video/people-and-vehicles-on-the-streets-during-daytime-2954065/</w:t>
+      </w:r>
     </w:p>
     <w:p>
       <w:pPr>

</xml_diff>